<commit_message>
work on config panel for trigger options
</commit_message>
<xml_diff>
--- a/other/Aztech Internship_Weekly Report 23042021.docx
+++ b/other/Aztech Internship_Weekly Report 23042021.docx
@@ -785,29 +785,7 @@
                 <w:szCs w:val="20"/>
                 <w:lang w:val="en-US"/>
               </w:rPr>
-              <w:t xml:space="preserve">Fixed outline bug caused by removing lights – problem was with the </w:t>
-            </w:r>
-            <w:proofErr w:type="spellStart"/>
-            <w:r>
-              <w:rPr>
-                <w:rFonts w:ascii="Arial" w:eastAsia="SimSun" w:hAnsi="Arial" w:cs="Arial"/>
-                <w:color w:val="0070C0"/>
-                <w:sz w:val="20"/>
-                <w:szCs w:val="20"/>
-                <w:lang w:val="en-US"/>
-              </w:rPr>
-              <w:t>useCallback</w:t>
-            </w:r>
-            <w:proofErr w:type="spellEnd"/>
-            <w:r>
-              <w:rPr>
-                <w:rFonts w:ascii="Arial" w:eastAsia="SimSun" w:hAnsi="Arial" w:cs="Arial"/>
-                <w:color w:val="0070C0"/>
-                <w:sz w:val="20"/>
-                <w:szCs w:val="20"/>
-                <w:lang w:val="en-US"/>
-              </w:rPr>
-              <w:t>() hook in the rollover function calling the memoized function and not getting updated props</w:t>
+              <w:t>Fixed outline bug caused by removing lights – problem was with the useCallback() hook in the rollover function calling the memoized function and not getting updated props</w:t>
             </w:r>
           </w:p>
           <w:p>
@@ -1111,6 +1089,16 @@
                 <w:lang w:val="en-US"/>
               </w:rPr>
             </w:pPr>
+            <w:r>
+              <w:rPr>
+                <w:rFonts w:ascii="Arial" w:eastAsia="SimSun" w:hAnsi="Arial" w:cs="Arial"/>
+                <w:color w:val="0070C0"/>
+                <w:sz w:val="20"/>
+                <w:szCs w:val="20"/>
+                <w:lang w:val="en-US"/>
+              </w:rPr>
+              <w:t>Completed implementation of colour picker</w:t>
+            </w:r>
           </w:p>
           <w:p>
             <w:pPr>
@@ -1129,6 +1117,44 @@
                 <w:lang w:val="en-US"/>
               </w:rPr>
             </w:pPr>
+            <w:r>
+              <w:rPr>
+                <w:rFonts w:ascii="Arial" w:eastAsia="SimSun" w:hAnsi="Arial" w:cs="Arial"/>
+                <w:color w:val="0070C0"/>
+                <w:sz w:val="20"/>
+                <w:szCs w:val="20"/>
+                <w:lang w:val="en-US"/>
+              </w:rPr>
+              <w:t>Added option to view lights by group colours</w:t>
+            </w:r>
+          </w:p>
+          <w:p>
+            <w:pPr>
+              <w:pStyle w:val="ListParagraph"/>
+              <w:numPr>
+                <w:ilvl w:val="0"/>
+                <w:numId w:val="2"/>
+              </w:numPr>
+              <w:autoSpaceDN w:val="0"/>
+              <w:spacing w:line="256" w:lineRule="auto"/>
+              <w:rPr>
+                <w:rFonts w:ascii="Arial" w:eastAsia="SimSun" w:hAnsi="Arial" w:cs="Arial"/>
+                <w:color w:val="0070C0"/>
+                <w:sz w:val="20"/>
+                <w:szCs w:val="20"/>
+                <w:lang w:val="en-US"/>
+              </w:rPr>
+            </w:pPr>
+            <w:r>
+              <w:rPr>
+                <w:rFonts w:ascii="Arial" w:eastAsia="SimSun" w:hAnsi="Arial" w:cs="Arial"/>
+                <w:color w:val="0070C0"/>
+                <w:sz w:val="20"/>
+                <w:szCs w:val="20"/>
+                <w:lang w:val="en-US"/>
+              </w:rPr>
+              <w:t>Set up data saving and loading for trigger feature</w:t>
+            </w:r>
           </w:p>
         </w:tc>
       </w:tr>
@@ -2922,6 +2948,7 @@
     <w:rsid w:val="000B4C8B"/>
     <w:rsid w:val="001978D3"/>
     <w:rsid w:val="001C7D2E"/>
+    <w:rsid w:val="001D2C44"/>
     <w:rsid w:val="00262CE4"/>
     <w:rsid w:val="002E4D25"/>
     <w:rsid w:val="003E0F35"/>

</xml_diff>